<commit_message>
master wanted me to commit so here you go
</commit_message>
<xml_diff>
--- a/pseudo code.docx
+++ b/pseudo code.docx
@@ -1,6 +1,6 @@
 
 <file path=word/document.xml><?xml version="1.0" encoding="utf-8"?>
-<w:document xmlns:wpc="http://schemas.microsoft.com/office/word/2010/wordprocessingCanvas" xmlns:cx="http://schemas.microsoft.com/office/drawing/2014/chartex" xmlns:cx1="http://schemas.microsoft.com/office/drawing/2015/9/8/chartex" xmlns:cx2="http://schemas.microsoft.com/office/drawing/2015/10/21/chartex" xmlns:cx3="http://schemas.microsoft.com/office/drawing/2016/5/9/chartex" xmlns:cx4="http://schemas.microsoft.com/office/drawing/2016/5/10/chartex" xmlns:cx5="http://schemas.microsoft.com/office/drawing/2016/5/11/chartex" xmlns:cx6="http://schemas.microsoft.com/office/drawing/2016/5/12/chartex" xmlns:cx7="http://schemas.microsoft.com/office/drawing/2016/5/13/chartex" xmlns:cx8="http://schemas.microsoft.com/office/drawing/2016/5/14/chartex" xmlns:mc="http://schemas.openxmlformats.org/markup-compatibility/2006" xmlns:aink="http://schemas.microsoft.com/office/drawing/2016/ink" xmlns:am3d="http://schemas.microsoft.com/office/drawing/2017/model3d" xmlns:o="urn:schemas-microsoft-com:office:office" xmlns:r="http://schemas.openxmlformats.org/officeDocument/2006/relationships" xmlns:m="http://schemas.openxmlformats.org/officeDocument/2006/math" xmlns:v="urn:schemas-microsoft-com:vml" xmlns:wp14="http://schemas.microsoft.com/office/word/2010/wordprocessingDrawing" xmlns:wp="http://schemas.openxmlformats.org/drawingml/2006/wordprocessingDrawing" xmlns:w10="urn:schemas-microsoft-com:office:word" xmlns:w="http://schemas.openxmlformats.org/wordprocessingml/2006/main" xmlns:w14="http://schemas.microsoft.com/office/word/2010/wordml" xmlns:w15="http://schemas.microsoft.com/office/word/2012/wordml" xmlns:w16cid="http://schemas.microsoft.com/office/word/2016/wordml/cid" xmlns:w16se="http://schemas.microsoft.com/office/word/2015/wordml/symex" xmlns:wpg="http://schemas.microsoft.com/office/word/2010/wordprocessingGroup" xmlns:wpi="http://schemas.microsoft.com/office/word/2010/wordprocessingInk" xmlns:wne="http://schemas.microsoft.com/office/word/2006/wordml" xmlns:wps="http://schemas.microsoft.com/office/word/2010/wordprocessingShape" mc:Ignorable="w14 w15 w16se w16cid wp14">
+<w:document xmlns:wpc="http://schemas.microsoft.com/office/word/2010/wordprocessingCanvas" xmlns:cx="http://schemas.microsoft.com/office/drawing/2014/chartex" xmlns:mc="http://schemas.openxmlformats.org/markup-compatibility/2006" xmlns:o="urn:schemas-microsoft-com:office:office" xmlns:r="http://schemas.openxmlformats.org/officeDocument/2006/relationships" xmlns:m="http://schemas.openxmlformats.org/officeDocument/2006/math" xmlns:v="urn:schemas-microsoft-com:vml" xmlns:wp14="http://schemas.microsoft.com/office/word/2010/wordprocessingDrawing" xmlns:wp="http://schemas.openxmlformats.org/drawingml/2006/wordprocessingDrawing" xmlns:w10="urn:schemas-microsoft-com:office:word" xmlns:w="http://schemas.openxmlformats.org/wordprocessingml/2006/main" xmlns:w14="http://schemas.microsoft.com/office/word/2010/wordml" xmlns:w15="http://schemas.microsoft.com/office/word/2012/wordml" xmlns:w16se="http://schemas.microsoft.com/office/word/2015/wordml/symex" xmlns:wpg="http://schemas.microsoft.com/office/word/2010/wordprocessingGroup" xmlns:wpi="http://schemas.microsoft.com/office/word/2010/wordprocessingInk" xmlns:wne="http://schemas.microsoft.com/office/word/2006/wordml" xmlns:wps="http://schemas.microsoft.com/office/word/2010/wordprocessingShape" mc:Ignorable="w14 w15 w16se wp14">
   <w:body>
     <w:p>
       <w:pPr>
@@ -9,6 +9,9 @@
         </w:rPr>
       </w:pPr>
       <w:r>
+        <w:rPr>
+          <w:shd w:val="clear" w:color="auto" w:fill="A8D08D" w:themeFill="accent6" w:themeFillTint="99"/>
+        </w:rPr>
         <w:t>Empy()</w:t>
       </w:r>
       <w:r>
@@ -180,22 +183,31 @@
     <w:p>
       <w:pPr>
         <w:rPr>
-          <w:rFonts w:hint="cs"/>
           <w:rtl/>
         </w:rPr>
       </w:pPr>
       <w:r>
+        <w:rPr>
+          <w:shd w:val="clear" w:color="auto" w:fill="A8D08D" w:themeFill="accent6" w:themeFillTint="99"/>
+        </w:rPr>
         <w:t>Insert(int</w:t>
       </w:r>
       <w:r>
+        <w:rPr>
+          <w:shd w:val="clear" w:color="auto" w:fill="A8D08D" w:themeFill="accent6" w:themeFillTint="99"/>
+        </w:rPr>
         <w:t xml:space="preserve"> keyToBe</w:t>
       </w:r>
       <w:r>
+        <w:rPr>
+          <w:shd w:val="clear" w:color="auto" w:fill="A8D08D" w:themeFill="accent6" w:themeFillTint="99"/>
+        </w:rPr>
         <w:t>)</w:t>
       </w:r>
       <w:r>
         <w:rPr>
           <w:rFonts w:hint="cs"/>
+          <w:shd w:val="clear" w:color="auto" w:fill="A8D08D" w:themeFill="accent6" w:themeFillTint="99"/>
           <w:rtl/>
         </w:rPr>
         <w:t xml:space="preserve"> </w:t>
@@ -330,8 +342,8 @@
     </w:p>
     <w:p>
       <w:pPr>
-        <w:rPr>
-          <w:rFonts w:hint="cs"/>
+        <w:shd w:val="clear" w:color="auto" w:fill="A8D08D" w:themeFill="accent6" w:themeFillTint="99"/>
+        <w:rPr>
           <w:b/>
           <w:bCs/>
           <w:u w:val="single"/>
@@ -388,7 +400,6 @@
     <w:p>
       <w:pPr>
         <w:rPr>
-          <w:rFonts w:hint="cs"/>
           <w:rtl/>
         </w:rPr>
       </w:pPr>
@@ -429,7 +440,6 @@
     <w:p>
       <w:pPr>
         <w:rPr>
-          <w:rFonts w:hint="cs"/>
           <w:rtl/>
         </w:rPr>
       </w:pPr>
@@ -445,57 +455,6 @@
           <w:rFonts w:hint="cs"/>
           <w:rtl/>
         </w:rPr>
-        <w:t xml:space="preserve">אם רשימת הילדים היא לא </w:t>
-      </w:r>
-      <w:r>
-        <w:t>null</w:t>
-      </w:r>
-      <w:r>
-        <w:rPr>
-          <w:rFonts w:hint="cs"/>
-          <w:rtl/>
-        </w:rPr>
-        <w:t xml:space="preserve"> </w:t>
-      </w:r>
-      <w:r>
-        <w:rPr>
-          <w:rtl/>
-        </w:rPr>
-        <w:t>–</w:t>
-      </w:r>
-      <w:r>
-        <w:rPr>
-          <w:rFonts w:hint="cs"/>
-          <w:rtl/>
-        </w:rPr>
-        <w:t xml:space="preserve"> שומרים מצביע על האיבר הראשון</w:t>
-      </w:r>
-      <w:r>
-        <w:rPr>
-          <w:rFonts w:hint="cs"/>
-          <w:rtl/>
-        </w:rPr>
-        <w:t xml:space="preserve"> ומפסיקים ברגע ש</w:t>
-      </w:r>
-      <w:r>
-        <w:rPr>
-          <w:rFonts w:hint="cs"/>
-          <w:rtl/>
-        </w:rPr>
-        <w:t>חוזרים לאותו איבר:</w:t>
-      </w:r>
-      <w:r>
-        <w:rPr>
-          <w:rFonts w:hint="cs"/>
-          <w:rtl/>
-        </w:rPr>
-        <w:t xml:space="preserve"> </w:t>
-      </w:r>
-      <w:r>
-        <w:rPr>
-          <w:rFonts w:hint="cs"/>
-          <w:rtl/>
-        </w:rPr>
         <w:t>נבדוק אם ל</w:t>
       </w:r>
       <w:r>
@@ -729,7 +688,6 @@
     <w:p>
       <w:pPr>
         <w:rPr>
-          <w:rFonts w:hint="cs"/>
           <w:rtl/>
         </w:rPr>
       </w:pPr>
@@ -1043,7 +1001,6 @@
     <w:p>
       <w:pPr>
         <w:rPr>
-          <w:rFonts w:hint="cs"/>
           <w:rtl/>
         </w:rPr>
       </w:pPr>
@@ -1214,7 +1171,6 @@
     <w:p>
       <w:pPr>
         <w:rPr>
-          <w:rFonts w:hint="cs"/>
           <w:rtl/>
         </w:rPr>
       </w:pPr>
@@ -1319,7 +1275,6 @@
     <w:p>
       <w:pPr>
         <w:rPr>
-          <w:rFonts w:hint="cs"/>
           <w:rtl/>
         </w:rPr>
       </w:pPr>
@@ -1411,6 +1366,9 @@
         </w:rPr>
         <w:t xml:space="preserve">F-heap </w:t>
       </w:r>
+      <w:bookmarkStart w:id="0" w:name="OLE_LINK1"/>
+      <w:bookmarkStart w:id="1" w:name="OLE_LINK2"/>
+      <w:bookmarkStart w:id="2" w:name="OLE_LINK3"/>
       <w:r>
         <w:rPr>
           <w:b/>
@@ -1419,48 +1377,11 @@
           <w:szCs w:val="24"/>
           <w:u w:val="single"/>
         </w:rPr>
-        <w:t>heapForMeld)</w:t>
-      </w:r>
-      <w:r>
-        <w:rPr>
-          <w:rFonts w:hint="cs"/>
-          <w:rtl/>
-        </w:rPr>
-        <w:t xml:space="preserve"> </w:t>
-      </w:r>
-      <w:r>
-        <w:rPr>
-          <w:rtl/>
-        </w:rPr>
-        <w:t>–</w:t>
-      </w:r>
-      <w:r>
-        <w:rPr>
-          <w:rFonts w:hint="cs"/>
-          <w:rtl/>
-        </w:rPr>
-        <w:t xml:space="preserve"> </w:t>
-      </w:r>
-      <w:r>
-        <w:rPr>
-          <w:rFonts w:hint="cs"/>
-          <w:rtl/>
-        </w:rPr>
-        <w:t>יקרא ל</w:t>
-      </w:r>
-      <w:r>
-        <w:t>concate</w:t>
-      </w:r>
-      <w:r>
-        <w:t>(heapForMeld ,true)</w:t>
-      </w:r>
-      <w:r>
-        <w:rPr>
-          <w:rFonts w:hint="cs"/>
-          <w:rtl/>
-        </w:rPr>
-        <w:t xml:space="preserve"> עם </w:t>
-      </w:r>
+        <w:t>heapForMeld</w:t>
+      </w:r>
+      <w:bookmarkEnd w:id="0"/>
+      <w:bookmarkEnd w:id="1"/>
+      <w:bookmarkEnd w:id="2"/>
       <w:r>
         <w:rPr>
           <w:b/>
@@ -1469,6 +1390,56 @@
           <w:szCs w:val="24"/>
           <w:u w:val="single"/>
         </w:rPr>
+        <w:t>)</w:t>
+      </w:r>
+      <w:r>
+        <w:rPr>
+          <w:rFonts w:hint="cs"/>
+          <w:rtl/>
+        </w:rPr>
+        <w:t xml:space="preserve"> </w:t>
+      </w:r>
+      <w:r>
+        <w:rPr>
+          <w:rtl/>
+        </w:rPr>
+        <w:t>–</w:t>
+      </w:r>
+      <w:r>
+        <w:rPr>
+          <w:rFonts w:hint="cs"/>
+          <w:rtl/>
+        </w:rPr>
+        <w:t xml:space="preserve"> </w:t>
+      </w:r>
+      <w:r>
+        <w:rPr>
+          <w:rFonts w:hint="cs"/>
+          <w:rtl/>
+        </w:rPr>
+        <w:t>יקרא ל</w:t>
+      </w:r>
+      <w:r>
+        <w:t>concate</w:t>
+      </w:r>
+      <w:r>
+        <w:t>(heapForMeld ,true)</w:t>
+      </w:r>
+      <w:r>
+        <w:rPr>
+          <w:rFonts w:hint="cs"/>
+          <w:rtl/>
+        </w:rPr>
+        <w:t xml:space="preserve"> עם </w:t>
+      </w:r>
+      <w:r>
+        <w:rPr>
+          <w:b/>
+          <w:bCs/>
+          <w:sz w:val="24"/>
+          <w:szCs w:val="24"/>
+          <w:u w:val="single"/>
+        </w:rPr>
         <w:t>heapForMeld</w:t>
       </w:r>
       <w:r>
@@ -1505,22 +1476,135 @@
     <w:p>
       <w:pPr>
         <w:rPr>
-          <w:rFonts w:hint="cs"/>
           <w:rtl/>
         </w:rPr>
       </w:pPr>
       <w:r>
-        <w:t>Trees+=heapForMeld.trees</w:t>
+        <w:rPr>
+          <w:color w:val="FF0000"/>
+          <w:u w:val="single"/>
+          <w:rtl/>
+        </w:rPr>
+        <w:t xml:space="preserve">למה </w:t>
+      </w:r>
+      <w:r>
+        <w:rPr>
+          <w:rFonts w:hint="cs"/>
+          <w:color w:val="FF0000"/>
+          <w:u w:val="single"/>
+          <w:rtl/>
+        </w:rPr>
+        <w:t>זה לא יעבוד :</w:t>
+      </w:r>
+      <w:r>
+        <w:rPr>
+          <w:rFonts w:hint="cs"/>
+          <w:rtl/>
+        </w:rPr>
+        <w:t xml:space="preserve"> </w:t>
+      </w:r>
+      <w:r>
+        <w:rPr>
+          <w:rFonts w:hint="cs"/>
+          <w:rtl/>
+        </w:rPr>
+        <w:t xml:space="preserve"> שגיאה מה</w:t>
+      </w:r>
+      <w:r>
+        <w:t>concate</w:t>
+      </w:r>
+      <w:r>
+        <w:rPr>
+          <w:rFonts w:hint="cs"/>
+          <w:rtl/>
+        </w:rPr>
+        <w:t>.</w:t>
       </w:r>
     </w:p>
     <w:p>
       <w:pPr>
         <w:rPr>
-          <w:rFonts w:hint="cs"/>
           <w:rtl/>
         </w:rPr>
       </w:pPr>
       <w:r>
+        <w:t>Size()</w:t>
+      </w:r>
+      <w:r>
+        <w:rPr>
+          <w:rFonts w:hint="cs"/>
+          <w:rtl/>
+        </w:rPr>
+        <w:t xml:space="preserve"> </w:t>
+      </w:r>
+      <w:r>
+        <w:rPr>
+          <w:rtl/>
+        </w:rPr>
+        <w:t>–</w:t>
+      </w:r>
+      <w:r>
+        <w:rPr>
+          <w:rFonts w:hint="cs"/>
+          <w:rtl/>
+        </w:rPr>
+        <w:t xml:space="preserve"> </w:t>
+      </w:r>
+      <w:r>
+        <w:rPr>
+          <w:rFonts w:hint="cs"/>
+          <w:rtl/>
+        </w:rPr>
+        <w:t>מחזיר את מספר האיברים בערימה</w:t>
+      </w:r>
+      <w:r>
+        <w:rPr>
+          <w:rFonts w:hint="cs"/>
+          <w:rtl/>
+        </w:rPr>
+        <w:t xml:space="preserve"> (מספר ה</w:t>
+      </w:r>
+      <w:r>
+        <w:t>nodes</w:t>
+      </w:r>
+      <w:r>
+        <w:rPr>
+          <w:rFonts w:hint="cs"/>
+          <w:rtl/>
+        </w:rPr>
+        <w:t>)</w:t>
+      </w:r>
+      <w:r>
+        <w:rPr>
+          <w:rtl/>
+        </w:rPr>
+        <w:t>–</w:t>
+      </w:r>
+      <w:r>
+        <w:rPr>
+          <w:rFonts w:hint="cs"/>
+          <w:rtl/>
+        </w:rPr>
+        <w:t xml:space="preserve"> שדה של ה</w:t>
+      </w:r>
+      <w:r>
+        <w:t>Heap</w:t>
+      </w:r>
+      <w:r>
+        <w:rPr>
+          <w:rFonts w:hint="cs"/>
+          <w:rtl/>
+        </w:rPr>
+        <w:t>.</w:t>
+      </w:r>
+    </w:p>
+    <w:p>
+      <w:pPr>
+        <w:rPr>
+          <w:rtl/>
+        </w:rPr>
+      </w:pPr>
+      <w:r>
         <w:rPr>
           <w:color w:val="FF0000"/>
           <w:u w:val="single"/>
@@ -1542,140 +1626,12 @@
           <w:rFonts w:hint="cs"/>
           <w:rtl/>
         </w:rPr>
-        <w:t xml:space="preserve"> </w:t>
-      </w:r>
-      <w:r>
-        <w:rPr>
-          <w:rFonts w:hint="cs"/>
-          <w:rtl/>
-        </w:rPr>
-        <w:t xml:space="preserve"> שגיאה מה</w:t>
-      </w:r>
-      <w:r>
-        <w:t>concate</w:t>
-      </w:r>
-      <w:r>
-        <w:rPr>
-          <w:rFonts w:hint="cs"/>
-          <w:rtl/>
-        </w:rPr>
-        <w:t>.</w:t>
+        <w:t>לא עידכנו את השדה.</w:t>
       </w:r>
     </w:p>
     <w:p>
       <w:pPr>
         <w:rPr>
-          <w:rFonts w:hint="cs"/>
-          <w:rtl/>
-        </w:rPr>
-      </w:pPr>
-      <w:r>
-        <w:t>Size()</w:t>
-      </w:r>
-      <w:r>
-        <w:rPr>
-          <w:rFonts w:hint="cs"/>
-          <w:rtl/>
-        </w:rPr>
-        <w:t xml:space="preserve"> </w:t>
-      </w:r>
-      <w:r>
-        <w:rPr>
-          <w:rtl/>
-        </w:rPr>
-        <w:t>–</w:t>
-      </w:r>
-      <w:r>
-        <w:rPr>
-          <w:rFonts w:hint="cs"/>
-          <w:rtl/>
-        </w:rPr>
-        <w:t xml:space="preserve"> </w:t>
-      </w:r>
-      <w:r>
-        <w:rPr>
-          <w:rFonts w:hint="cs"/>
-          <w:rtl/>
-        </w:rPr>
-        <w:t>מחזיר את מספר האיברים בערימה</w:t>
-      </w:r>
-      <w:r>
-        <w:rPr>
-          <w:rFonts w:hint="cs"/>
-          <w:rtl/>
-        </w:rPr>
-        <w:t xml:space="preserve"> (מספר ה</w:t>
-      </w:r>
-      <w:r>
-        <w:t>nodes</w:t>
-      </w:r>
-      <w:r>
-        <w:rPr>
-          <w:rFonts w:hint="cs"/>
-          <w:rtl/>
-        </w:rPr>
-        <w:t>)</w:t>
-      </w:r>
-      <w:r>
-        <w:rPr>
-          <w:rtl/>
-        </w:rPr>
-        <w:t>–</w:t>
-      </w:r>
-      <w:r>
-        <w:rPr>
-          <w:rFonts w:hint="cs"/>
-          <w:rtl/>
-        </w:rPr>
-        <w:t xml:space="preserve"> שדה של ה</w:t>
-      </w:r>
-      <w:r>
-        <w:t>Heap</w:t>
-      </w:r>
-      <w:r>
-        <w:rPr>
-          <w:rFonts w:hint="cs"/>
-          <w:rtl/>
-        </w:rPr>
-        <w:t>.</w:t>
-      </w:r>
-    </w:p>
-    <w:p>
-      <w:pPr>
-        <w:rPr>
-          <w:rFonts w:hint="cs"/>
-          <w:rtl/>
-        </w:rPr>
-      </w:pPr>
-      <w:r>
-        <w:rPr>
-          <w:color w:val="FF0000"/>
-          <w:u w:val="single"/>
-          <w:rtl/>
-        </w:rPr>
-        <w:t xml:space="preserve">למה </w:t>
-      </w:r>
-      <w:r>
-        <w:rPr>
-          <w:rFonts w:hint="cs"/>
-          <w:color w:val="FF0000"/>
-          <w:u w:val="single"/>
-          <w:rtl/>
-        </w:rPr>
-        <w:t>זה לא יעבוד :</w:t>
-      </w:r>
-      <w:r>
-        <w:rPr>
-          <w:rFonts w:hint="cs"/>
-          <w:rtl/>
-        </w:rPr>
-        <w:t>לא עידכנו את השדה.</w:t>
-      </w:r>
-    </w:p>
-    <w:p>
-      <w:pPr>
-        <w:rPr>
-          <w:rFonts w:hint="cs"/>
           <w:rtl/>
         </w:rPr>
       </w:pPr>
@@ -1765,7 +1721,6 @@
     <w:p>
       <w:pPr>
         <w:rPr>
-          <w:rFonts w:hint="cs"/>
           <w:rtl/>
         </w:rPr>
       </w:pPr>
@@ -1830,7 +1785,6 @@
     <w:p>
       <w:pPr>
         <w:rPr>
-          <w:rFonts w:hint="cs"/>
           <w:rtl/>
         </w:rPr>
       </w:pPr>
@@ -1871,9 +1825,11 @@
           <w:rtl/>
         </w:rPr>
       </w:pPr>
+      <w:bookmarkStart w:id="3" w:name="OLE_LINK4"/>
       <w:r>
         <w:t>decreaseKey(nodeToDelete,1+ nodeToDelete.key-min)</w:t>
       </w:r>
+      <w:bookmarkEnd w:id="3"/>
       <w:r>
         <w:rPr>
           <w:rFonts w:hint="cs"/>
@@ -1945,7 +1901,6 @@
     <w:p>
       <w:pPr>
         <w:rPr>
-          <w:rFonts w:hint="cs"/>
           <w:rtl/>
         </w:rPr>
       </w:pPr>
@@ -1997,7 +1952,6 @@
     <w:p>
       <w:pPr>
         <w:rPr>
-          <w:rFonts w:hint="cs"/>
           <w:rtl/>
         </w:rPr>
       </w:pPr>
@@ -2185,14 +2139,7 @@
           <w:rFonts w:hint="cs"/>
           <w:rtl/>
         </w:rPr>
-        <w:t xml:space="preserve"> בערימה</w:t>
-      </w:r>
-      <w:r>
-        <w:rPr>
-          <w:rFonts w:hint="cs"/>
-          <w:rtl/>
-        </w:rPr>
-        <w:t xml:space="preserve"> </w:t>
+        <w:t xml:space="preserve"> בערימה </w:t>
       </w:r>
       <w:r>
         <w:rPr>
@@ -2230,20 +2177,161 @@
         <w:t>Cascading</w:t>
       </w:r>
       <w:r>
+        <w:t>(HeapNode node)</w:t>
+      </w:r>
+      <w:r>
+        <w:rPr>
+          <w:rFonts w:hint="cs"/>
+          <w:rtl/>
+        </w:rPr>
+        <w:t xml:space="preserve"> </w:t>
+      </w:r>
+      <w:r>
+        <w:rPr>
+          <w:rtl/>
+        </w:rPr>
+        <w:t>–</w:t>
+      </w:r>
+      <w:r>
+        <w:rPr>
+          <w:rFonts w:hint="cs"/>
+          <w:rtl/>
+        </w:rPr>
+        <w:t xml:space="preserve"> </w:t>
+      </w:r>
+      <w:r>
+        <w:t>,parent = node.parent</w:t>
+      </w:r>
+      <w:r>
+        <w:rPr>
+          <w:rFonts w:hint="cs"/>
+          <w:rtl/>
+        </w:rPr>
+        <w:t xml:space="preserve"> ומוסיפים לרשימה באמצעות </w:t>
+      </w:r>
+    </w:p>
+    <w:p>
+      <w:pPr>
+        <w:rPr>
+          <w:rtl/>
+        </w:rPr>
+      </w:pPr>
+      <w:bookmarkStart w:id="4" w:name="OLE_LINK5"/>
+      <w:r>
+        <w:t>C</w:t>
+      </w:r>
+      <w:r>
+        <w:t>oncate</w:t>
+      </w:r>
+      <w:r>
         <w:t>(</w:t>
       </w:r>
       <w:r>
-        <w:t>HeapNode node</w:t>
+        <w:rPr>
+          <w:b/>
+          <w:bCs/>
+          <w:u w:val="single"/>
+        </w:rPr>
+        <w:t xml:space="preserve"> </w:t>
+      </w:r>
+      <w:r>
+        <w:rPr>
+          <w:b/>
+          <w:bCs/>
+          <w:u w:val="single"/>
+        </w:rPr>
+        <w:t>Disconnect(heapNode node)</w:t>
+      </w:r>
+      <w:r>
+        <w:t>,false</w:t>
       </w:r>
       <w:r>
         <w:t>)</w:t>
       </w:r>
-      <w:r>
-        <w:rPr>
-          <w:rFonts w:hint="cs"/>
-          <w:rtl/>
-        </w:rPr>
-        <w:t xml:space="preserve"> </w:t>
+      <w:bookmarkEnd w:id="4"/>
+      <w:r>
+        <w:rPr>
+          <w:rFonts w:hint="cs"/>
+          <w:rtl/>
+        </w:rPr>
+        <w:t xml:space="preserve"> (לנתק מ</w:t>
+      </w:r>
+      <w:r>
+        <w:t>parent</w:t>
+      </w:r>
+      <w:r>
+        <w:rPr>
+          <w:rFonts w:hint="cs"/>
+          <w:rtl/>
+        </w:rPr>
+        <w:t>)</w:t>
+      </w:r>
+      <w:r>
+        <w:rPr>
+          <w:rFonts w:hint="cs"/>
+          <w:rtl/>
+        </w:rPr>
+        <w:t xml:space="preserve"> לעדכן את ה</w:t>
+      </w:r>
+      <w:r>
+        <w:t>mark</w:t>
+      </w:r>
+      <w:r>
+        <w:rPr>
+          <w:rFonts w:hint="cs"/>
+          <w:rtl/>
+        </w:rPr>
+        <w:t xml:space="preserve"> של </w:t>
+      </w:r>
+      <w:r>
+        <w:t>node</w:t>
+      </w:r>
+      <w:r>
+        <w:rPr>
+          <w:rFonts w:hint="cs"/>
+        </w:rPr>
+        <w:t xml:space="preserve"> </w:t>
+      </w:r>
+      <w:r>
+        <w:rPr>
+          <w:rFonts w:hint="cs"/>
+          <w:rtl/>
+        </w:rPr>
+        <w:t xml:space="preserve"> </w:t>
+      </w:r>
+      <w:r>
+        <w:rPr>
+          <w:rFonts w:hint="cs"/>
+          <w:rtl/>
+        </w:rPr>
+        <w:t xml:space="preserve">להיות </w:t>
+      </w:r>
+      <w:r>
+        <w:t>false</w:t>
+      </w:r>
+      <w:r>
+        <w:rPr>
+          <w:rFonts w:hint="cs"/>
+          <w:rtl/>
+        </w:rPr>
+        <w:t xml:space="preserve"> (כי הוא שורש כעת)</w:t>
+      </w:r>
+      <w:r>
+        <w:rPr>
+          <w:rFonts w:hint="cs"/>
+          <w:rtl/>
+        </w:rPr>
+        <w:t xml:space="preserve"> </w:t>
+      </w:r>
+      <w:r>
+        <w:rPr>
+          <w:rFonts w:hint="cs"/>
+          <w:rtl/>
+        </w:rPr>
+        <w:t xml:space="preserve"> ולהגדיל את השדה </w:t>
+      </w:r>
+      <w:r>
+        <w:t>cuts+1</w:t>
       </w:r>
       <w:r>
         <w:rPr>
@@ -2256,52 +2344,298 @@
           <w:rFonts w:hint="cs"/>
           <w:rtl/>
         </w:rPr>
-        <w:t xml:space="preserve"> </w:t>
-      </w:r>
-      <w:r>
+        <w:t xml:space="preserve"> נעדכן את השדה </w:t>
+      </w:r>
+      <w:r>
+        <w:t xml:space="preserve"> </w:t>
+      </w:r>
+      <w:r>
+        <w:rPr>
+          <w:rFonts w:hint="cs"/>
+          <w:rtl/>
+        </w:rPr>
+        <w:t xml:space="preserve"> </w:t>
+      </w:r>
+      <w:r>
+        <w:t>marked</w:t>
+      </w:r>
+      <w:r>
+        <w:rPr>
+          <w:rFonts w:hint="cs"/>
+          <w:rtl/>
+        </w:rPr>
+        <w:t xml:space="preserve"> פחות</w:t>
+      </w:r>
+      <w:r>
+        <w:rPr>
+          <w:rFonts w:hint="cs"/>
+          <w:rtl/>
+        </w:rPr>
+        <w:t xml:space="preserve"> </w:t>
+      </w:r>
+      <w:r>
+        <w:rPr>
+          <w:rFonts w:hint="cs"/>
+          <w:rtl/>
+        </w:rPr>
+        <w:t xml:space="preserve">1 </w:t>
+      </w:r>
+      <w:r>
+        <w:rPr>
+          <w:rFonts w:hint="cs"/>
+          <w:rtl/>
+        </w:rPr>
+        <w:t>ממה שהיה.</w:t>
+      </w:r>
+      <w:r>
+        <w:rPr>
+          <w:rFonts w:hint="cs"/>
+          <w:rtl/>
+        </w:rPr>
+        <w:t xml:space="preserve"> </w:t>
+      </w:r>
+      <w:r>
+        <w:rPr>
+          <w:rFonts w:hint="cs"/>
+          <w:rtl/>
+        </w:rPr>
+        <w:t xml:space="preserve">ואז בודקים האם האב היה מסומן, אם לא- בודקים האם הוא שורש </w:t>
+      </w:r>
+      <w:r>
+        <w:rPr>
+          <w:rtl/>
+        </w:rPr>
+        <w:t>–</w:t>
+      </w:r>
+      <w:r>
+        <w:rPr>
+          <w:rFonts w:hint="cs"/>
+          <w:rtl/>
+        </w:rPr>
+        <w:t xml:space="preserve"> אם כן</w:t>
+      </w:r>
+      <w:r>
+        <w:rPr>
+          <w:rFonts w:hint="cs"/>
+          <w:rtl/>
+        </w:rPr>
+        <w:t xml:space="preserve"> שורש</w:t>
+      </w:r>
+      <w:r>
+        <w:rPr>
+          <w:rFonts w:hint="cs"/>
+          <w:rtl/>
+        </w:rPr>
+        <w:t>, לא מסמנים,</w:t>
+      </w:r>
+      <w:r>
+        <w:rPr>
+          <w:rFonts w:hint="cs"/>
+          <w:rtl/>
+        </w:rPr>
+        <w:t xml:space="preserve"> </w:t>
+      </w:r>
+      <w:r>
+        <w:rPr>
+          <w:rFonts w:hint="cs"/>
+          <w:rtl/>
+        </w:rPr>
+        <w:t>אחרת</w:t>
+      </w:r>
+      <w:r>
+        <w:rPr>
+          <w:rFonts w:hint="cs"/>
+          <w:rtl/>
+        </w:rPr>
+        <w:t>:</w:t>
+      </w:r>
+      <w:r>
+        <w:rPr>
+          <w:rFonts w:hint="cs"/>
+          <w:rtl/>
+        </w:rPr>
+        <w:t>(</w:t>
+      </w:r>
+      <w:r>
+        <w:rPr>
+          <w:rFonts w:hint="cs"/>
+          <w:rtl/>
+        </w:rPr>
+        <w:t xml:space="preserve"> לא שורש)</w:t>
+      </w:r>
+      <w:r>
+        <w:rPr>
+          <w:rFonts w:hint="cs"/>
+          <w:rtl/>
+        </w:rPr>
+        <w:t xml:space="preserve"> מסמנים - (</w:t>
+      </w:r>
+      <w:r>
+        <w:t>mark=true</w:t>
+      </w:r>
+      <w:r>
+        <w:rPr>
+          <w:rFonts w:hint="cs"/>
+          <w:rtl/>
+        </w:rPr>
+        <w:t xml:space="preserve"> </w:t>
+      </w:r>
+      <w:r>
+        <w:rPr>
+          <w:rtl/>
+        </w:rPr>
+        <w:t>–</w:t>
+      </w:r>
+      <w:r>
+        <w:rPr>
+          <w:rFonts w:hint="cs"/>
+          <w:rtl/>
+        </w:rPr>
+        <w:t xml:space="preserve"> חשוב שיהיה מאותחל ל</w:t>
+      </w:r>
+      <w:r>
+        <w:t>false</w:t>
+      </w:r>
+      <w:r>
+        <w:rPr>
+          <w:rFonts w:hint="cs"/>
+          <w:rtl/>
+        </w:rPr>
+        <w:t>)</w:t>
+      </w:r>
+      <w:r>
+        <w:rPr>
+          <w:rFonts w:hint="cs"/>
+          <w:rtl/>
+        </w:rPr>
+        <w:t xml:space="preserve"> ומוסיפים אחת לשדה </w:t>
+      </w:r>
+      <w:r>
+        <w:t>marked</w:t>
+      </w:r>
+      <w:r>
+        <w:rPr>
+          <w:rFonts w:hint="cs"/>
+          <w:rtl/>
+        </w:rPr>
+        <w:t xml:space="preserve">- וסיימנו </w:t>
+      </w:r>
+    </w:p>
+    <w:p>
+      <w:pPr>
+        <w:rPr>
+          <w:rtl/>
+        </w:rPr>
+      </w:pPr>
+      <w:r>
+        <w:rPr>
+          <w:rtl/>
+        </w:rPr>
+        <w:t xml:space="preserve">לעדכן </w:t>
+      </w:r>
+      <w:r>
+        <w:rPr>
+          <w:rFonts w:hint="cs"/>
+          <w:rtl/>
+        </w:rPr>
+        <w:t>את ה</w:t>
+      </w:r>
+      <w:r>
+        <w:t>rank</w:t>
+      </w:r>
+      <w:r>
+        <w:rPr>
+          <w:rFonts w:hint="cs"/>
+          <w:rtl/>
+        </w:rPr>
+        <w:t xml:space="preserve"> של ה</w:t>
+      </w:r>
+      <w:r>
+        <w:t>parent</w:t>
+      </w:r>
+      <w:r>
+        <w:rPr>
+          <w:rFonts w:hint="cs"/>
+          <w:rtl/>
+        </w:rPr>
         <w:t>,</w:t>
       </w:r>
       <w:r>
-        <w:t>parent = node.parent</w:t>
-      </w:r>
-      <w:r>
-        <w:rPr>
-          <w:rFonts w:hint="cs"/>
-          <w:rtl/>
-        </w:rPr>
-        <w:t xml:space="preserve"> </w:t>
-      </w:r>
-      <w:r>
-        <w:rPr>
-          <w:rFonts w:hint="cs"/>
-          <w:rtl/>
-        </w:rPr>
-        <w:t xml:space="preserve">ומוסיפים לרשימה באמצעות </w:t>
+        <w:rPr>
+          <w:rFonts w:hint="cs"/>
+          <w:rtl/>
+        </w:rPr>
+        <w:t xml:space="preserve"> </w:t>
+      </w:r>
+      <w:r>
+        <w:rPr>
+          <w:rFonts w:hint="cs"/>
+          <w:rtl/>
+        </w:rPr>
+        <w:t>אחרת , קוראים רקורסיבית ל</w:t>
+      </w:r>
+      <w:r>
+        <w:rPr>
+          <w:rFonts w:hint="cs"/>
+          <w:rtl/>
+        </w:rPr>
+        <w:t xml:space="preserve"> </w:t>
+      </w:r>
+      <w:r>
+        <w:t>cascading(parent</w:t>
+      </w:r>
+      <w:r>
+        <w:t>)</w:t>
+      </w:r>
+      <w:r>
+        <w:rPr>
+          <w:rFonts w:hint="cs"/>
+          <w:rtl/>
+        </w:rPr>
+        <w:t>.</w:t>
       </w:r>
     </w:p>
     <w:p>
       <w:pPr>
         <w:rPr>
+          <w:rFonts w:hint="cs"/>
           <w:rtl/>
         </w:rPr>
       </w:pPr>
-      <w:r>
-        <w:t>C</w:t>
-      </w:r>
-      <w:r>
-        <w:t>oncate</w:t>
-      </w:r>
-      <w:r>
-        <w:t>(</w:t>
-      </w:r>
-      <w:r>
-        <w:rPr>
-          <w:b/>
-          <w:bCs/>
-          <w:u w:val="single"/>
-        </w:rPr>
-        <w:t xml:space="preserve"> </w:t>
-      </w:r>
+      <w:bookmarkStart w:id="5" w:name="OLE_LINK6"/>
+      <w:bookmarkStart w:id="6" w:name="OLE_LINK7"/>
+      <w:bookmarkStart w:id="7" w:name="OLE_LINK8"/>
+      <w:r>
+        <w:rPr>
+          <w:color w:val="FF0000"/>
+          <w:u w:val="single"/>
+          <w:rtl/>
+        </w:rPr>
+        <w:t xml:space="preserve">למה </w:t>
+      </w:r>
+      <w:r>
+        <w:rPr>
+          <w:rFonts w:hint="cs"/>
+          <w:color w:val="FF0000"/>
+          <w:u w:val="single"/>
+          <w:rtl/>
+        </w:rPr>
+        <w:t xml:space="preserve">זה לא יעבוד </w:t>
+      </w:r>
+      <w:bookmarkEnd w:id="5"/>
+      <w:bookmarkEnd w:id="6"/>
+      <w:bookmarkEnd w:id="7"/>
+      <w:r>
+        <w:rPr>
+          <w:rFonts w:hint="cs"/>
+          <w:color w:val="FF0000"/>
+          <w:u w:val="single"/>
+          <w:rtl/>
+        </w:rPr>
+        <w:t>:</w:t>
+      </w:r>
+    </w:p>
+    <w:p>
       <w:r>
         <w:rPr>
           <w:b/>
@@ -2311,17 +2645,119 @@
         <w:t>Disconnect(heapNode node)</w:t>
       </w:r>
       <w:r>
-        <w:t>,false</w:t>
-      </w:r>
-      <w:r>
-        <w:t>)</w:t>
-      </w:r>
-      <w:r>
-        <w:rPr>
-          <w:rFonts w:hint="cs"/>
-          <w:rtl/>
-        </w:rPr>
-        <w:t xml:space="preserve"> (לנתק מ</w:t>
+        <w:rPr>
+          <w:rFonts w:hint="cs"/>
+          <w:b/>
+          <w:bCs/>
+          <w:u w:val="single"/>
+          <w:rtl/>
+        </w:rPr>
+        <w:t xml:space="preserve"> </w:t>
+      </w:r>
+      <w:r>
+        <w:rPr>
+          <w:b/>
+          <w:bCs/>
+          <w:u w:val="single"/>
+          <w:rtl/>
+        </w:rPr>
+        <w:t>–</w:t>
+      </w:r>
+      <w:r>
+        <w:rPr>
+          <w:rFonts w:hint="cs"/>
+          <w:b/>
+          <w:bCs/>
+          <w:u w:val="single"/>
+          <w:rtl/>
+        </w:rPr>
+        <w:t xml:space="preserve"> </w:t>
+      </w:r>
+      <w:r>
+        <w:rPr>
+          <w:rFonts w:hint="cs"/>
+          <w:rtl/>
+        </w:rPr>
+        <w:t xml:space="preserve">מנתק את </w:t>
+      </w:r>
+      <w:r>
+        <w:t>node</w:t>
+      </w:r>
+      <w:r>
+        <w:rPr>
+          <w:rFonts w:hint="cs"/>
+          <w:rtl/>
+        </w:rPr>
+        <w:t xml:space="preserve"> מהרשימה המקושרת שבה הוא נמצא (עדכון מצביעים)</w:t>
+      </w:r>
+      <w:r>
+        <w:rPr>
+          <w:rFonts w:hint="cs"/>
+          <w:rtl/>
+        </w:rPr>
+        <w:t xml:space="preserve"> ומחזיר את ה</w:t>
+      </w:r>
+      <w:r>
+        <w:t>node</w:t>
+      </w:r>
+      <w:r>
+        <w:rPr>
+          <w:rFonts w:hint="cs"/>
+          <w:rtl/>
+        </w:rPr>
+        <w:t xml:space="preserve"> (כדי שאח"כ נוכל להשתמש בו ב</w:t>
+      </w:r>
+      <w:r>
+        <w:rPr>
+          <w:rFonts w:hint="cs"/>
+          <w:rtl/>
+        </w:rPr>
+        <w:t>-</w:t>
+      </w:r>
+    </w:p>
+    <w:p>
+      <w:pPr>
+        <w:rPr>
+          <w:rtl/>
+        </w:rPr>
+      </w:pPr>
+      <w:r>
+        <w:t>concate(</w:t>
+      </w:r>
+      <w:r>
+        <w:rPr>
+          <w:b/>
+          <w:bCs/>
+          <w:u w:val="single"/>
+        </w:rPr>
+        <w:t>Disconnect(heapNode node)</w:t>
+      </w:r>
+      <w:r>
+        <w:t>,false)</w:t>
+      </w:r>
+      <w:r>
+        <w:rPr>
+          <w:rFonts w:hint="cs"/>
+          <w:rtl/>
+        </w:rPr>
+        <w:t>).</w:t>
+      </w:r>
+      <w:r>
+        <w:rPr>
+          <w:rFonts w:hint="cs"/>
+          <w:rtl/>
+        </w:rPr>
+        <w:t xml:space="preserve"> צריך להוריד את ה</w:t>
+      </w:r>
+      <w:r>
+        <w:t>rank</w:t>
+      </w:r>
+      <w:r>
+        <w:rPr>
+          <w:rFonts w:hint="cs"/>
+          <w:rtl/>
+        </w:rPr>
+        <w:t xml:space="preserve"> של ה</w:t>
       </w:r>
       <w:r>
         <w:t>parent</w:t>
@@ -2331,74 +2767,70 @@
           <w:rFonts w:hint="cs"/>
           <w:rtl/>
         </w:rPr>
-        <w:t>)</w:t>
-      </w:r>
-      <w:r>
-        <w:rPr>
-          <w:rFonts w:hint="cs"/>
-          <w:rtl/>
-        </w:rPr>
-        <w:t xml:space="preserve"> לעדכן את ה</w:t>
-      </w:r>
-      <w:r>
-        <w:t>mark</w:t>
-      </w:r>
-      <w:r>
-        <w:rPr>
-          <w:rFonts w:hint="cs"/>
-          <w:rtl/>
-        </w:rPr>
-        <w:t xml:space="preserve"> של </w:t>
-      </w:r>
-      <w:r>
-        <w:t>node</w:t>
-      </w:r>
-      <w:r>
-        <w:rPr>
-          <w:rFonts w:hint="cs"/>
-        </w:rPr>
-        <w:t xml:space="preserve"> </w:t>
-      </w:r>
-      <w:r>
-        <w:rPr>
-          <w:rFonts w:hint="cs"/>
-          <w:rtl/>
-        </w:rPr>
-        <w:t xml:space="preserve"> </w:t>
-      </w:r>
-      <w:r>
-        <w:rPr>
-          <w:rFonts w:hint="cs"/>
-          <w:rtl/>
-        </w:rPr>
-        <w:t xml:space="preserve">להיות </w:t>
-      </w:r>
-      <w:r>
-        <w:t>false</w:t>
-      </w:r>
-      <w:r>
-        <w:rPr>
-          <w:rFonts w:hint="cs"/>
-          <w:rtl/>
-        </w:rPr>
-        <w:t xml:space="preserve"> (כי הוא שורש כעת)</w:t>
-      </w:r>
-      <w:r>
-        <w:rPr>
-          <w:rFonts w:hint="cs"/>
-          <w:rtl/>
-        </w:rPr>
-        <w:t xml:space="preserve"> </w:t>
-      </w:r>
-      <w:r>
-        <w:rPr>
-          <w:rFonts w:hint="cs"/>
-          <w:rtl/>
-        </w:rPr>
-        <w:t xml:space="preserve"> ולהגדיל את השדה </w:t>
-      </w:r>
-      <w:r>
-        <w:t>cuts+1</w:t>
+        <w:t xml:space="preserve"> ב-1.</w:t>
+      </w:r>
+    </w:p>
+    <w:p>
+      <w:pPr>
+        <w:rPr>
+          <w:rFonts w:hint="cs"/>
+          <w:rtl/>
+        </w:rPr>
+      </w:pPr>
+      <w:r>
+        <w:rPr>
+          <w:color w:val="FF0000"/>
+          <w:u w:val="single"/>
+          <w:rtl/>
+        </w:rPr>
+        <w:t xml:space="preserve">למה </w:t>
+      </w:r>
+      <w:r>
+        <w:rPr>
+          <w:rFonts w:hint="cs"/>
+          <w:color w:val="FF0000"/>
+          <w:u w:val="single"/>
+          <w:rtl/>
+        </w:rPr>
+        <w:t>זה לא יעבוד</w:t>
+      </w:r>
+      <w:r>
+        <w:rPr>
+          <w:rFonts w:hint="cs"/>
+          <w:rtl/>
+        </w:rPr>
+        <w:t>:</w:t>
+      </w:r>
+      <w:r>
+        <w:rPr>
+          <w:rFonts w:hint="cs"/>
+          <w:rtl/>
+        </w:rPr>
+        <w:t xml:space="preserve"> לא שינינו את המצביעים מה</w:t>
+      </w:r>
+      <w:r>
+        <w:t>nodeToDisconnect</w:t>
+      </w:r>
+      <w:r>
+        <w:rPr>
+          <w:rFonts w:hint="cs"/>
+          <w:rtl/>
+        </w:rPr>
+        <w:t>.</w:t>
+      </w:r>
+      <w:bookmarkStart w:id="8" w:name="_GoBack"/>
+      <w:bookmarkEnd w:id="8"/>
+    </w:p>
+    <w:p>
+      <w:r>
+        <w:t>potential()</w:t>
+      </w:r>
+      <w:r>
+        <w:rPr>
+          <w:rFonts w:hint="cs"/>
+          <w:rtl/>
+        </w:rPr>
+        <w:t xml:space="preserve"> </w:t>
       </w:r>
       <w:r>
         <w:rPr>
@@ -2411,62 +2843,101 @@
           <w:rFonts w:hint="cs"/>
           <w:rtl/>
         </w:rPr>
-        <w:t xml:space="preserve"> נעדכן את השדה </w:t>
-      </w:r>
-      <w:r>
-        <w:t xml:space="preserve"> </w:t>
-      </w:r>
-      <w:r>
-        <w:rPr>
-          <w:rFonts w:hint="cs"/>
-          <w:rtl/>
-        </w:rPr>
-        <w:t xml:space="preserve"> </w:t>
-      </w:r>
-      <w:r>
-        <w:t>marked</w:t>
-      </w:r>
-      <w:r>
-        <w:rPr>
-          <w:rFonts w:hint="cs"/>
-          <w:rtl/>
-        </w:rPr>
-        <w:t xml:space="preserve"> פחות</w:t>
-      </w:r>
-      <w:r>
-        <w:rPr>
-          <w:rFonts w:hint="cs"/>
-          <w:rtl/>
-        </w:rPr>
-        <w:t xml:space="preserve"> </w:t>
-      </w:r>
-      <w:r>
-        <w:rPr>
-          <w:rFonts w:hint="cs"/>
-          <w:rtl/>
-        </w:rPr>
-        <w:t xml:space="preserve">1 </w:t>
-      </w:r>
-      <w:r>
-        <w:rPr>
-          <w:rFonts w:hint="cs"/>
-          <w:rtl/>
-        </w:rPr>
-        <w:t>ממה שהיה.</w:t>
-      </w:r>
-      <w:r>
-        <w:rPr>
-          <w:rFonts w:hint="cs"/>
-          <w:rtl/>
-        </w:rPr>
-        <w:t xml:space="preserve"> </w:t>
-      </w:r>
-      <w:r>
-        <w:rPr>
-          <w:rFonts w:hint="cs"/>
-          <w:rtl/>
-        </w:rPr>
-        <w:t xml:space="preserve">ואז בודקים האם האב היה מסומן, אם לא- בודקים האם הוא שורש </w:t>
+        <w:t xml:space="preserve"> </w:t>
+      </w:r>
+      <w:r>
+        <w:t>return this.trees +2*this.marked</w:t>
+      </w:r>
+    </w:p>
+    <w:p>
+      <w:pPr>
+        <w:rPr>
+          <w:rFonts w:hint="cs"/>
+          <w:rtl/>
+        </w:rPr>
+      </w:pPr>
+      <w:r>
+        <w:rPr>
+          <w:color w:val="FF0000"/>
+          <w:u w:val="single"/>
+          <w:rtl/>
+        </w:rPr>
+        <w:t xml:space="preserve">למה </w:t>
+      </w:r>
+      <w:r>
+        <w:rPr>
+          <w:rFonts w:hint="cs"/>
+          <w:color w:val="FF0000"/>
+          <w:u w:val="single"/>
+          <w:rtl/>
+        </w:rPr>
+        <w:t>זה לא יעבוד :</w:t>
+      </w:r>
+      <w:r>
+        <w:rPr>
+          <w:rFonts w:hint="cs"/>
+          <w:rtl/>
+        </w:rPr>
+        <w:t xml:space="preserve"> עידכונים של השדות</w:t>
+      </w:r>
+      <w:r>
+        <w:rPr>
+          <w:rFonts w:hint="cs"/>
+          <w:rtl/>
+        </w:rPr>
+        <w:t xml:space="preserve"> או רשימה ריקה.</w:t>
+      </w:r>
+      <w:r>
+        <w:t xml:space="preserve"> </w:t>
+      </w:r>
+    </w:p>
+    <w:p>
+      <w:pPr>
+        <w:rPr>
+          <w:rtl/>
+        </w:rPr>
+      </w:pPr>
+      <w:r>
+        <w:rPr>
+          <w:b/>
+          <w:bCs/>
+          <w:u w:val="single"/>
+        </w:rPr>
+        <w:t>successiveLinking</w:t>
+      </w:r>
+      <w:r>
+        <w:rPr>
+          <w:rFonts w:hint="cs"/>
+          <w:b/>
+          <w:bCs/>
+          <w:u w:val="single"/>
+          <w:rtl/>
+        </w:rPr>
+        <w:t>-</w:t>
+      </w:r>
+      <w:r>
+        <w:rPr>
+          <w:rFonts w:hint="cs"/>
+          <w:rtl/>
+        </w:rPr>
+        <w:t xml:space="preserve"> יש פסאודו קוד במצגת</w:t>
+      </w:r>
+    </w:p>
+    <w:p>
+      <w:pPr>
+        <w:rPr>
+          <w:rtl/>
+        </w:rPr>
+      </w:pPr>
+      <w:r>
+        <w:t>totalLinks()</w:t>
+      </w:r>
+      <w:r>
+        <w:rPr>
+          <w:rFonts w:hint="cs"/>
+          <w:rtl/>
+        </w:rPr>
+        <w:t xml:space="preserve"> </w:t>
       </w:r>
       <w:r>
         <w:rPr>
@@ -2479,66 +2950,65 @@
           <w:rFonts w:hint="cs"/>
           <w:rtl/>
         </w:rPr>
-        <w:t xml:space="preserve"> אם כן</w:t>
-      </w:r>
-      <w:r>
-        <w:rPr>
-          <w:rFonts w:hint="cs"/>
-          <w:rtl/>
-        </w:rPr>
-        <w:t xml:space="preserve"> שורש</w:t>
-      </w:r>
-      <w:r>
-        <w:rPr>
-          <w:rFonts w:hint="cs"/>
-          <w:rtl/>
-        </w:rPr>
-        <w:t>, לא מסמנים,</w:t>
-      </w:r>
-      <w:r>
-        <w:rPr>
-          <w:rFonts w:hint="cs"/>
-          <w:rtl/>
-        </w:rPr>
-        <w:t xml:space="preserve"> </w:t>
-      </w:r>
-      <w:r>
-        <w:rPr>
-          <w:rFonts w:hint="cs"/>
-          <w:rtl/>
-        </w:rPr>
-        <w:t>אחרת</w:t>
-      </w:r>
-      <w:r>
-        <w:rPr>
-          <w:rFonts w:hint="cs"/>
-          <w:rtl/>
-        </w:rPr>
-        <w:t>:</w:t>
-      </w:r>
-      <w:r>
-        <w:rPr>
-          <w:rFonts w:hint="cs"/>
-          <w:rtl/>
-        </w:rPr>
-        <w:t>(</w:t>
-      </w:r>
-      <w:r>
-        <w:rPr>
-          <w:rFonts w:hint="cs"/>
-          <w:rtl/>
-        </w:rPr>
-        <w:t xml:space="preserve"> לא שורש)</w:t>
-      </w:r>
-      <w:r>
-        <w:rPr>
-          <w:rFonts w:hint="cs"/>
-          <w:rtl/>
-        </w:rPr>
-        <w:t xml:space="preserve"> מסמנים - (</w:t>
-      </w:r>
-      <w:r>
-        <w:t>mark=true</w:t>
+        <w:t xml:space="preserve"> </w:t>
+      </w:r>
+      <w:r>
+        <w:rPr>
+          <w:rFonts w:hint="cs"/>
+          <w:rtl/>
+        </w:rPr>
+        <w:t xml:space="preserve">מחזיר שדה </w:t>
+      </w:r>
+      <w:r>
+        <w:t>links</w:t>
+      </w:r>
+      <w:r>
+        <w:rPr>
+          <w:rFonts w:hint="cs"/>
+          <w:rtl/>
+        </w:rPr>
+        <w:t>.</w:t>
+      </w:r>
+    </w:p>
+    <w:p>
+      <w:pPr>
+        <w:rPr>
+          <w:rtl/>
+        </w:rPr>
+      </w:pPr>
+      <w:r>
+        <w:rPr>
+          <w:color w:val="FF0000"/>
+          <w:u w:val="single"/>
+          <w:rtl/>
+        </w:rPr>
+        <w:t xml:space="preserve">למה </w:t>
+      </w:r>
+      <w:r>
+        <w:rPr>
+          <w:rFonts w:hint="cs"/>
+          <w:color w:val="FF0000"/>
+          <w:u w:val="single"/>
+          <w:rtl/>
+        </w:rPr>
+        <w:t>זה לא יעבוד :</w:t>
+      </w:r>
+      <w:r>
+        <w:rPr>
+          <w:rFonts w:hint="cs"/>
+          <w:rtl/>
+        </w:rPr>
+        <w:t xml:space="preserve"> עדכון לא  מלא של השדה.</w:t>
+      </w:r>
+    </w:p>
+    <w:p>
+      <w:pPr>
+        <w:rPr>
+          <w:rtl/>
+        </w:rPr>
+      </w:pPr>
+      <w:r>
+        <w:t>totalCuts()</w:t>
       </w:r>
       <w:r>
         <w:rPr>
@@ -2558,523 +3028,56 @@
           <w:rFonts w:hint="cs"/>
           <w:rtl/>
         </w:rPr>
-        <w:t xml:space="preserve"> חשוב שיהיה מאותחל ל</w:t>
-      </w:r>
-      <w:r>
-        <w:t>false</w:t>
-      </w:r>
-      <w:r>
-        <w:rPr>
-          <w:rFonts w:hint="cs"/>
-          <w:rtl/>
-        </w:rPr>
-        <w:t>)</w:t>
-      </w:r>
-      <w:r>
-        <w:rPr>
-          <w:rFonts w:hint="cs"/>
-          <w:rtl/>
-        </w:rPr>
-        <w:t xml:space="preserve"> ומוסיפים אחת לשדה </w:t>
-      </w:r>
-      <w:r>
-        <w:t>marked</w:t>
-      </w:r>
-      <w:r>
-        <w:rPr>
-          <w:rFonts w:hint="cs"/>
-          <w:rtl/>
-        </w:rPr>
-        <w:t xml:space="preserve">- וסיימנו </w:t>
+        <w:t xml:space="preserve"> </w:t>
+      </w:r>
+      <w:r>
+        <w:rPr>
+          <w:rFonts w:hint="cs"/>
+          <w:rtl/>
+        </w:rPr>
+        <w:t xml:space="preserve">מחזיר את שדה </w:t>
+      </w:r>
+      <w:r>
+        <w:t>cuts</w:t>
+      </w:r>
+      <w:r>
+        <w:rPr>
+          <w:rFonts w:hint="cs"/>
+          <w:rtl/>
+        </w:rPr>
+        <w:t>.</w:t>
+      </w:r>
+    </w:p>
+    <w:p>
+      <w:r>
+        <w:rPr>
+          <w:color w:val="FF0000"/>
+          <w:u w:val="single"/>
+          <w:rtl/>
+        </w:rPr>
+        <w:t xml:space="preserve">למה </w:t>
+      </w:r>
+      <w:r>
+        <w:rPr>
+          <w:rFonts w:hint="cs"/>
+          <w:color w:val="FF0000"/>
+          <w:u w:val="single"/>
+          <w:rtl/>
+        </w:rPr>
+        <w:t>זה לא יעבוד :</w:t>
+      </w:r>
+      <w:r>
+        <w:rPr>
+          <w:rFonts w:hint="cs"/>
+          <w:rtl/>
+        </w:rPr>
+        <w:t xml:space="preserve"> עידכון לא מלא של השדה.</w:t>
       </w:r>
     </w:p>
     <w:p>
       <w:pPr>
         <w:rPr>
-          <w:rtl/>
-        </w:rPr>
-      </w:pPr>
-      <w:r>
-        <w:rPr>
-          <w:rtl/>
-        </w:rPr>
-        <w:t xml:space="preserve">לעדכן </w:t>
-      </w:r>
-      <w:r>
-        <w:rPr>
-          <w:rFonts w:hint="cs"/>
-          <w:rtl/>
-        </w:rPr>
-        <w:t>את ה</w:t>
-      </w:r>
-      <w:r>
-        <w:t>rank</w:t>
-      </w:r>
-      <w:r>
-        <w:rPr>
-          <w:rFonts w:hint="cs"/>
-          <w:rtl/>
-        </w:rPr>
-        <w:t xml:space="preserve"> של ה</w:t>
-      </w:r>
-      <w:r>
-        <w:t>parent</w:t>
-      </w:r>
-      <w:r>
-        <w:rPr>
-          <w:rFonts w:hint="cs"/>
-          <w:rtl/>
-        </w:rPr>
-        <w:t>,</w:t>
-      </w:r>
-      <w:r>
-        <w:rPr>
-          <w:rFonts w:hint="cs"/>
-          <w:rtl/>
-        </w:rPr>
-        <w:t xml:space="preserve"> </w:t>
-      </w:r>
-      <w:r>
-        <w:rPr>
-          <w:rFonts w:hint="cs"/>
-          <w:rtl/>
-        </w:rPr>
-        <w:t>אחרת , קוראים רקורסיבית ל</w:t>
-      </w:r>
-      <w:r>
-        <w:rPr>
-          <w:rFonts w:hint="cs"/>
-          <w:rtl/>
-        </w:rPr>
-        <w:t xml:space="preserve"> </w:t>
-      </w:r>
-      <w:r>
-        <w:t>cascading(parent</w:t>
-      </w:r>
-      <w:r>
-        <w:t>)</w:t>
-      </w:r>
-      <w:r>
-        <w:rPr>
-          <w:rFonts w:hint="cs"/>
-          <w:rtl/>
-        </w:rPr>
-        <w:t>.</w:t>
-      </w:r>
-    </w:p>
-    <w:p>
-      <w:pPr>
-        <w:rPr>
-          <w:rFonts w:hint="cs"/>
-          <w:rtl/>
-        </w:rPr>
-      </w:pPr>
-      <w:r>
-        <w:t>Trees+=1</w:t>
-      </w:r>
-      <w:r>
-        <w:rPr>
-          <w:rFonts w:hint="cs"/>
-          <w:rtl/>
-        </w:rPr>
-        <w:t xml:space="preserve"> (בכל פעולת </w:t>
-      </w:r>
-      <w:r>
-        <w:t>cascading</w:t>
-      </w:r>
-      <w:r>
-        <w:rPr>
-          <w:rFonts w:hint="cs"/>
-          <w:rtl/>
-        </w:rPr>
-        <w:t>).</w:t>
-      </w:r>
-    </w:p>
-    <w:p>
-      <w:pPr>
-        <w:rPr>
-          <w:rFonts w:hint="cs"/>
-          <w:rtl/>
-        </w:rPr>
-      </w:pPr>
-      <w:r>
-        <w:rPr>
-          <w:color w:val="FF0000"/>
-          <w:u w:val="single"/>
-          <w:rtl/>
-        </w:rPr>
-        <w:t xml:space="preserve">למה </w:t>
-      </w:r>
-      <w:r>
-        <w:rPr>
-          <w:rFonts w:hint="cs"/>
-          <w:color w:val="FF0000"/>
-          <w:u w:val="single"/>
-          <w:rtl/>
-        </w:rPr>
-        <w:t>זה לא יעבוד :</w:t>
-      </w:r>
-    </w:p>
-    <w:p>
-      <w:r>
-        <w:rPr>
-          <w:b/>
-          <w:bCs/>
-          <w:u w:val="single"/>
-        </w:rPr>
-        <w:t>Disconnect(heapNode node)</w:t>
-      </w:r>
-      <w:r>
-        <w:rPr>
-          <w:rFonts w:hint="cs"/>
-          <w:b/>
-          <w:bCs/>
-          <w:u w:val="single"/>
-          <w:rtl/>
-        </w:rPr>
-        <w:t xml:space="preserve"> </w:t>
-      </w:r>
-      <w:r>
-        <w:rPr>
-          <w:b/>
-          <w:bCs/>
-          <w:u w:val="single"/>
-          <w:rtl/>
-        </w:rPr>
-        <w:t>–</w:t>
-      </w:r>
-      <w:r>
-        <w:rPr>
-          <w:rFonts w:hint="cs"/>
-          <w:b/>
-          <w:bCs/>
-          <w:u w:val="single"/>
-          <w:rtl/>
-        </w:rPr>
-        <w:t xml:space="preserve"> </w:t>
-      </w:r>
-      <w:r>
-        <w:rPr>
-          <w:rFonts w:hint="cs"/>
-          <w:rtl/>
-        </w:rPr>
-        <w:t xml:space="preserve">מנתק את </w:t>
-      </w:r>
-      <w:r>
-        <w:t>node</w:t>
-      </w:r>
-      <w:r>
-        <w:rPr>
-          <w:rFonts w:hint="cs"/>
-          <w:rtl/>
-        </w:rPr>
-        <w:t xml:space="preserve"> מהרשימה המקושרת שבה הוא נמצא (עדכון מצביעים)</w:t>
-      </w:r>
-      <w:r>
-        <w:rPr>
-          <w:rFonts w:hint="cs"/>
-          <w:rtl/>
-        </w:rPr>
-        <w:t xml:space="preserve"> ומחזיר את ה</w:t>
-      </w:r>
-      <w:r>
-        <w:t>node</w:t>
-      </w:r>
-      <w:r>
-        <w:rPr>
-          <w:rFonts w:hint="cs"/>
-          <w:rtl/>
-        </w:rPr>
-        <w:t xml:space="preserve"> (כדי שאח"כ נוכל להשתמש בו ב</w:t>
-      </w:r>
-      <w:r>
-        <w:rPr>
-          <w:rFonts w:hint="cs"/>
-          <w:rtl/>
-        </w:rPr>
-        <w:t>-</w:t>
-      </w:r>
-    </w:p>
-    <w:p>
-      <w:r>
-        <w:t>concate(</w:t>
-      </w:r>
-      <w:r>
-        <w:rPr>
-          <w:b/>
-          <w:bCs/>
-          <w:u w:val="single"/>
-        </w:rPr>
-        <w:t>Disconnect(heapNode node)</w:t>
-      </w:r>
-      <w:r>
-        <w:t>,false)</w:t>
-      </w:r>
-      <w:r>
-        <w:rPr>
-          <w:rFonts w:hint="cs"/>
-          <w:rtl/>
-        </w:rPr>
-        <w:t>).</w:t>
-      </w:r>
-    </w:p>
-    <w:p>
-      <w:r>
-        <w:t>potential()</w:t>
-      </w:r>
-      <w:r>
-        <w:rPr>
-          <w:rFonts w:hint="cs"/>
-          <w:rtl/>
-        </w:rPr>
-        <w:t xml:space="preserve"> </w:t>
-      </w:r>
-      <w:r>
-        <w:rPr>
-          <w:rtl/>
-        </w:rPr>
-        <w:t>–</w:t>
-      </w:r>
-      <w:r>
-        <w:rPr>
-          <w:rFonts w:hint="cs"/>
-          <w:rtl/>
-        </w:rPr>
-        <w:t xml:space="preserve"> </w:t>
-      </w:r>
-      <w:r>
-        <w:t>return this.trees +2*this.marked</w:t>
-      </w:r>
-    </w:p>
-    <w:p>
-      <w:r>
-        <w:rPr>
-          <w:color w:val="FF0000"/>
-          <w:u w:val="single"/>
-          <w:rtl/>
-        </w:rPr>
-        <w:t xml:space="preserve">למה </w:t>
-      </w:r>
-      <w:r>
-        <w:rPr>
-          <w:rFonts w:hint="cs"/>
-          <w:color w:val="FF0000"/>
-          <w:u w:val="single"/>
-          <w:rtl/>
-        </w:rPr>
-        <w:t>זה לא יעבוד :</w:t>
-      </w:r>
-      <w:r>
-        <w:rPr>
-          <w:rFonts w:hint="cs"/>
-          <w:rtl/>
-        </w:rPr>
-        <w:t xml:space="preserve"> עידכונים של השדות</w:t>
-      </w:r>
-      <w:r>
-        <w:rPr>
-          <w:rFonts w:hint="cs"/>
-          <w:rtl/>
-        </w:rPr>
-        <w:t xml:space="preserve"> או רשימה ריקה.</w:t>
-      </w:r>
-    </w:p>
-    <w:p>
-      <w:pPr>
-        <w:rPr>
-          <w:rFonts w:hint="cs"/>
-          <w:rtl/>
-        </w:rPr>
-      </w:pPr>
-      <w:r>
-        <w:rPr>
-          <w:b/>
-          <w:bCs/>
-          <w:u w:val="single"/>
-        </w:rPr>
-        <w:t>successiveLinking</w:t>
-      </w:r>
-      <w:r>
-        <w:rPr>
-          <w:rFonts w:hint="cs"/>
-          <w:b/>
-          <w:bCs/>
-          <w:u w:val="single"/>
-          <w:rtl/>
-        </w:rPr>
-        <w:t>-</w:t>
-      </w:r>
-      <w:r>
-        <w:rPr>
-          <w:rFonts w:hint="cs"/>
-          <w:rtl/>
-        </w:rPr>
-        <w:t xml:space="preserve"> יש פסאודו קוד במצגת</w:t>
-      </w:r>
-    </w:p>
-    <w:p>
-      <w:pPr>
-        <w:rPr>
-          <w:rFonts w:hint="cs"/>
-          <w:rtl/>
-        </w:rPr>
-      </w:pPr>
-      <w:r>
-        <w:t>totalLinks()</w:t>
-      </w:r>
-      <w:r>
-        <w:rPr>
-          <w:rFonts w:hint="cs"/>
-          <w:rtl/>
-        </w:rPr>
-        <w:t xml:space="preserve"> </w:t>
-      </w:r>
-      <w:r>
-        <w:rPr>
-          <w:rtl/>
-        </w:rPr>
-        <w:t>–</w:t>
-      </w:r>
-      <w:r>
-        <w:rPr>
-          <w:rFonts w:hint="cs"/>
-          <w:rtl/>
-        </w:rPr>
-        <w:t xml:space="preserve"> </w:t>
-      </w:r>
-      <w:r>
-        <w:rPr>
-          <w:rFonts w:hint="cs"/>
-          <w:rtl/>
-        </w:rPr>
-        <w:t xml:space="preserve">מחזיר שדה </w:t>
-      </w:r>
-      <w:r>
-        <w:t>links</w:t>
-      </w:r>
-      <w:r>
-        <w:rPr>
-          <w:rFonts w:hint="cs"/>
-          <w:rtl/>
-        </w:rPr>
-        <w:t>.</w:t>
-      </w:r>
-    </w:p>
-    <w:p>
-      <w:pPr>
-        <w:rPr>
-          <w:rtl/>
-        </w:rPr>
-      </w:pPr>
-      <w:r>
-        <w:rPr>
-          <w:color w:val="FF0000"/>
-          <w:u w:val="single"/>
-          <w:rtl/>
-        </w:rPr>
-        <w:t xml:space="preserve">למה </w:t>
-      </w:r>
-      <w:r>
-        <w:rPr>
-          <w:rFonts w:hint="cs"/>
-          <w:color w:val="FF0000"/>
-          <w:u w:val="single"/>
-          <w:rtl/>
-        </w:rPr>
-        <w:t>זה לא יעבוד :</w:t>
-      </w:r>
-      <w:r>
-        <w:rPr>
-          <w:rFonts w:hint="cs"/>
-          <w:rtl/>
-        </w:rPr>
-        <w:t xml:space="preserve"> עדכון לא  מלא של השדה.</w:t>
-      </w:r>
-      <w:bookmarkStart w:id="0" w:name="_GoBack"/>
-      <w:bookmarkEnd w:id="0"/>
-    </w:p>
-    <w:p>
-      <w:pPr>
-        <w:rPr>
-          <w:rFonts w:hint="cs"/>
-          <w:rtl/>
-        </w:rPr>
-      </w:pPr>
-      <w:r>
-        <w:t>totalCuts()</w:t>
-      </w:r>
-      <w:r>
-        <w:rPr>
-          <w:rFonts w:hint="cs"/>
-          <w:rtl/>
-        </w:rPr>
-        <w:t xml:space="preserve"> </w:t>
-      </w:r>
-      <w:r>
-        <w:rPr>
-          <w:rtl/>
-        </w:rPr>
-        <w:t>–</w:t>
-      </w:r>
-      <w:r>
-        <w:rPr>
-          <w:rFonts w:hint="cs"/>
-          <w:rtl/>
-        </w:rPr>
-        <w:t xml:space="preserve"> </w:t>
-      </w:r>
-      <w:r>
-        <w:rPr>
-          <w:rFonts w:hint="cs"/>
-          <w:rtl/>
-        </w:rPr>
-        <w:t xml:space="preserve">מחזיר את שדה </w:t>
-      </w:r>
-      <w:r>
-        <w:t>cuts</w:t>
-      </w:r>
-      <w:r>
-        <w:rPr>
-          <w:rFonts w:hint="cs"/>
-          <w:rtl/>
-        </w:rPr>
-        <w:t>.</w:t>
-      </w:r>
-    </w:p>
-    <w:p>
-      <w:pPr>
-        <w:rPr>
-          <w:rtl/>
-        </w:rPr>
-      </w:pPr>
-      <w:r>
-        <w:rPr>
-          <w:color w:val="FF0000"/>
-          <w:u w:val="single"/>
-          <w:rtl/>
-        </w:rPr>
-        <w:t xml:space="preserve">למה </w:t>
-      </w:r>
-      <w:r>
-        <w:rPr>
-          <w:rFonts w:hint="cs"/>
-          <w:color w:val="FF0000"/>
-          <w:u w:val="single"/>
-          <w:rtl/>
-        </w:rPr>
-        <w:t>זה לא יעבוד :</w:t>
-      </w:r>
-      <w:r>
-        <w:rPr>
-          <w:rFonts w:hint="cs"/>
-          <w:rtl/>
-        </w:rPr>
-        <w:t xml:space="preserve"> עידכון לא מלא של השדה.</w:t>
-      </w:r>
-    </w:p>
-    <w:p>
-      <w:pPr>
-        <w:rPr>
+          <w:rFonts w:hint="cs"/>
           <w:rtl/>
         </w:rPr>
       </w:pPr>
@@ -3092,7 +3095,7 @@
 </file>
 
 <file path=word/styles.xml><?xml version="1.0" encoding="utf-8"?>
-<w:styles xmlns:mc="http://schemas.openxmlformats.org/markup-compatibility/2006" xmlns:r="http://schemas.openxmlformats.org/officeDocument/2006/relationships" xmlns:w="http://schemas.openxmlformats.org/wordprocessingml/2006/main" xmlns:w14="http://schemas.microsoft.com/office/word/2010/wordml" xmlns:w15="http://schemas.microsoft.com/office/word/2012/wordml" xmlns:w16cid="http://schemas.microsoft.com/office/word/2016/wordml/cid" xmlns:w16se="http://schemas.microsoft.com/office/word/2015/wordml/symex" mc:Ignorable="w14 w15 w16se w16cid">
+<w:styles xmlns:mc="http://schemas.openxmlformats.org/markup-compatibility/2006" xmlns:r="http://schemas.openxmlformats.org/officeDocument/2006/relationships" xmlns:w="http://schemas.openxmlformats.org/wordprocessingml/2006/main" xmlns:w14="http://schemas.microsoft.com/office/word/2010/wordml" xmlns:w15="http://schemas.microsoft.com/office/word/2012/wordml" xmlns:w16se="http://schemas.microsoft.com/office/word/2015/wordml/symex" mc:Ignorable="w14 w15 w16se">
   <w:docDefaults>
     <w:rPrDefault>
       <w:rPr>
@@ -3108,7 +3111,7 @@
       </w:pPr>
     </w:pPrDefault>
   </w:docDefaults>
-  <w:latentStyles w:defLockedState="0" w:defUIPriority="99" w:defSemiHidden="0" w:defUnhideWhenUsed="0" w:defQFormat="0" w:count="375">
+  <w:latentStyles w:defLockedState="0" w:defUIPriority="99" w:defSemiHidden="0" w:defUnhideWhenUsed="0" w:defQFormat="0" w:count="371">
     <w:lsdException w:name="Normal" w:uiPriority="0" w:qFormat="1"/>
     <w:lsdException w:name="heading 1" w:uiPriority="9" w:qFormat="1"/>
     <w:lsdException w:name="heading 2" w:semiHidden="1" w:uiPriority="9" w:unhideWhenUsed="1" w:qFormat="1"/>
@@ -3480,14 +3483,11 @@
     <w:lsdException w:name="List Table 5 Dark Accent 6" w:uiPriority="50"/>
     <w:lsdException w:name="List Table 6 Colorful Accent 6" w:uiPriority="51"/>
     <w:lsdException w:name="List Table 7 Colorful Accent 6" w:uiPriority="52"/>
-    <w:lsdException w:name="Mention" w:semiHidden="1" w:unhideWhenUsed="1"/>
-    <w:lsdException w:name="Smart Hyperlink" w:semiHidden="1" w:unhideWhenUsed="1"/>
-    <w:lsdException w:name="Hashtag" w:semiHidden="1" w:unhideWhenUsed="1"/>
-    <w:lsdException w:name="Unresolved Mention" w:semiHidden="1" w:unhideWhenUsed="1"/>
   </w:latentStyles>
   <w:style w:type="paragraph" w:default="1" w:styleId="a">
     <w:name w:val="Normal"/>
     <w:qFormat/>
+    <w:rsid w:val="00D73D59"/>
     <w:pPr>
       <w:bidi/>
     </w:pPr>

</xml_diff>